<commit_message>
Developed part of inspect lead.
Developed part of inspect lead.
</commit_message>
<xml_diff>
--- a/Application Build Dependencies.docx
+++ b/Application Build Dependencies.docx
@@ -6,6 +6,23 @@
       <w:r>
         <w:t>The external dependencies needed to build AOI application.</w:t>
       </w:r>
+    </w:p>
+    <w:p>
+      <w:pPr>
+        <w:pStyle w:val="5"/>
+        <w:numPr>
+          <w:ilvl w:val="0"/>
+          <w:numId w:val="1"/>
+        </w:numPr>
+      </w:pPr>
+      <w:r>
+        <w:rPr>
+          <w:lang w:val="en-US"/>
+        </w:rPr>
+        <w:t>Install Visual Studio 2013. Can choose community version because it is free.</w:t>
+      </w:r>
+      <w:bookmarkStart w:id="0" w:name="_GoBack"/>
+      <w:bookmarkEnd w:id="0"/>
     </w:p>
     <w:p>
       <w:pPr>
@@ -172,6 +189,7 @@
       <w:pPr>
         <w:pStyle w:val="5"/>
         <w:numPr>
+          <w:ilvl w:val="0"/>
           <w:numId w:val="0"/>
         </w:numPr>
         <w:ind w:left="360" w:leftChars="0"/>
@@ -225,13 +243,12 @@
         </w:rPr>
         <w:t>Sapera_LT_8.31_SDK.exe</w:t>
       </w:r>
-      <w:bookmarkStart w:id="0" w:name="_GoBack"/>
-      <w:bookmarkEnd w:id="0"/>
     </w:p>
     <w:p>
       <w:pPr>
         <w:pStyle w:val="5"/>
         <w:numPr>
+          <w:ilvl w:val="0"/>
           <w:numId w:val="0"/>
         </w:numPr>
         <w:ind w:left="360" w:leftChars="0"/>
@@ -269,6 +286,7 @@
       <w:pPr>
         <w:pStyle w:val="5"/>
         <w:numPr>
+          <w:ilvl w:val="0"/>
           <w:numId w:val="0"/>
         </w:numPr>
         <w:ind w:left="360" w:leftChars="0"/>
@@ -327,6 +345,7 @@
       <w:pPr>
         <w:pStyle w:val="5"/>
         <w:numPr>
+          <w:ilvl w:val="0"/>
           <w:numId w:val="0"/>
         </w:numPr>
         <w:ind w:left="360" w:leftChars="0"/>
@@ -345,6 +364,7 @@
       <w:pPr>
         <w:pStyle w:val="5"/>
         <w:numPr>
+          <w:ilvl w:val="0"/>
           <w:numId w:val="0"/>
         </w:numPr>
         <w:ind w:left="360" w:leftChars="0"/>

</xml_diff>